<commit_message>
Updated Timeline and list of frontend/backend techonlogies I will consider
</commit_message>
<xml_diff>
--- a/Senior Project Plan.docx
+++ b/Senior Project Plan.docx
@@ -1225,14 +1225,7 @@
           <w:sz w:val="24"/>
           <w:szCs w:val="24"/>
         </w:rPr>
-        <w:t xml:space="preserve">This project will use </w:t>
-      </w:r>
-      <w:r>
-        <w:rPr>
-          <w:sz w:val="24"/>
-          <w:szCs w:val="24"/>
-        </w:rPr>
-        <w:t>_</w:t>
+        <w:t>This project will use _</w:t>
       </w:r>
       <w:proofErr w:type="gramStart"/>
       <w:r>
@@ -1248,28 +1241,7 @@
           <w:sz w:val="24"/>
           <w:szCs w:val="24"/>
         </w:rPr>
-        <w:t>make decision]__</w:t>
-      </w:r>
-      <w:r>
-        <w:rPr>
-          <w:sz w:val="24"/>
-          <w:szCs w:val="24"/>
-        </w:rPr>
-        <w:t xml:space="preserve"> because </w:t>
-      </w:r>
-      <w:r>
-        <w:rPr>
-          <w:sz w:val="24"/>
-          <w:szCs w:val="24"/>
-        </w:rPr>
-        <w:t>__[make decision]__</w:t>
-      </w:r>
-      <w:r>
-        <w:rPr>
-          <w:sz w:val="24"/>
-          <w:szCs w:val="24"/>
-        </w:rPr>
-        <w:t xml:space="preserve"> I will also use NASA Earth for a feature to obtain historical satellite images at specific date intervals.</w:t>
+        <w:t>make decision]__ because __[make decision]__ I will also use NASA Earth for a feature to obtain historical satellite images at specific date intervals.</w:t>
       </w:r>
     </w:p>
     <w:p>
@@ -1564,136 +1536,6 @@
           </w:p>
         </w:tc>
       </w:tr>
-      <w:tr>
-        <w:tc>
-          <w:tcPr>
-            <w:tcW w:w="2025" w:type="dxa"/>
-          </w:tcPr>
-          <w:p>
-            <w:pPr>
-              <w:pStyle w:val="NoSpacing"/>
-              <w:rPr>
-                <w:sz w:val="24"/>
-                <w:szCs w:val="24"/>
-              </w:rPr>
-            </w:pPr>
-            <w:r>
-              <w:rPr>
-                <w:sz w:val="24"/>
-                <w:szCs w:val="24"/>
-              </w:rPr>
-              <w:t>Spring Boot</w:t>
-            </w:r>
-          </w:p>
-        </w:tc>
-        <w:tc>
-          <w:tcPr>
-            <w:tcW w:w="3280" w:type="dxa"/>
-          </w:tcPr>
-          <w:p>
-            <w:pPr>
-              <w:pStyle w:val="NoSpacing"/>
-              <w:rPr>
-                <w:sz w:val="24"/>
-                <w:szCs w:val="24"/>
-              </w:rPr>
-            </w:pPr>
-          </w:p>
-        </w:tc>
-        <w:tc>
-          <w:tcPr>
-            <w:tcW w:w="1980" w:type="dxa"/>
-          </w:tcPr>
-          <w:p>
-            <w:pPr>
-              <w:pStyle w:val="NoSpacing"/>
-              <w:rPr>
-                <w:sz w:val="24"/>
-                <w:szCs w:val="24"/>
-              </w:rPr>
-            </w:pPr>
-          </w:p>
-        </w:tc>
-        <w:tc>
-          <w:tcPr>
-            <w:tcW w:w="2065" w:type="dxa"/>
-          </w:tcPr>
-          <w:p>
-            <w:pPr>
-              <w:pStyle w:val="NoSpacing"/>
-              <w:rPr>
-                <w:sz w:val="24"/>
-                <w:szCs w:val="24"/>
-              </w:rPr>
-            </w:pPr>
-          </w:p>
-        </w:tc>
-      </w:tr>
-      <w:tr>
-        <w:tc>
-          <w:tcPr>
-            <w:tcW w:w="2025" w:type="dxa"/>
-          </w:tcPr>
-          <w:p>
-            <w:pPr>
-              <w:pStyle w:val="NoSpacing"/>
-              <w:rPr>
-                <w:sz w:val="24"/>
-                <w:szCs w:val="24"/>
-              </w:rPr>
-            </w:pPr>
-            <w:r>
-              <w:rPr>
-                <w:sz w:val="24"/>
-                <w:szCs w:val="24"/>
-              </w:rPr>
-              <w:t>Django</w:t>
-            </w:r>
-          </w:p>
-        </w:tc>
-        <w:tc>
-          <w:tcPr>
-            <w:tcW w:w="3280" w:type="dxa"/>
-          </w:tcPr>
-          <w:p>
-            <w:pPr>
-              <w:pStyle w:val="NoSpacing"/>
-              <w:rPr>
-                <w:sz w:val="24"/>
-                <w:szCs w:val="24"/>
-              </w:rPr>
-            </w:pPr>
-          </w:p>
-        </w:tc>
-        <w:tc>
-          <w:tcPr>
-            <w:tcW w:w="1980" w:type="dxa"/>
-          </w:tcPr>
-          <w:p>
-            <w:pPr>
-              <w:pStyle w:val="NoSpacing"/>
-              <w:rPr>
-                <w:sz w:val="24"/>
-                <w:szCs w:val="24"/>
-              </w:rPr>
-            </w:pPr>
-          </w:p>
-        </w:tc>
-        <w:tc>
-          <w:tcPr>
-            <w:tcW w:w="2065" w:type="dxa"/>
-          </w:tcPr>
-          <w:p>
-            <w:pPr>
-              <w:pStyle w:val="NoSpacing"/>
-              <w:rPr>
-                <w:sz w:val="24"/>
-                <w:szCs w:val="24"/>
-              </w:rPr>
-            </w:pPr>
-          </w:p>
-        </w:tc>
-      </w:tr>
     </w:tbl>
     <w:p>
       <w:pPr>
@@ -1717,14 +1559,7 @@
           <w:sz w:val="24"/>
           <w:szCs w:val="24"/>
         </w:rPr>
-        <w:t xml:space="preserve">This project will use </w:t>
-      </w:r>
-      <w:r>
-        <w:rPr>
-          <w:sz w:val="24"/>
-          <w:szCs w:val="24"/>
-        </w:rPr>
-        <w:t>_</w:t>
+        <w:t>This project will use _</w:t>
       </w:r>
       <w:proofErr w:type="gramStart"/>
       <w:r>
@@ -1740,14 +1575,7 @@
           <w:sz w:val="24"/>
           <w:szCs w:val="24"/>
         </w:rPr>
-        <w:t>make decision]__</w:t>
-      </w:r>
-      <w:r>
-        <w:rPr>
-          <w:sz w:val="24"/>
-          <w:szCs w:val="24"/>
-        </w:rPr>
-        <w:t>because __[make decision]__</w:t>
+        <w:t>make decision]__because __[make decision]__</w:t>
       </w:r>
     </w:p>
     <w:p>
@@ -1970,7 +1798,7 @@
                 <w:sz w:val="24"/>
                 <w:szCs w:val="24"/>
               </w:rPr>
-              <w:t>AWS Lambda</w:t>
+              <w:t>Django</w:t>
             </w:r>
           </w:p>
         </w:tc>
@@ -2035,6 +1863,143 @@
                 <w:sz w:val="24"/>
                 <w:szCs w:val="24"/>
               </w:rPr>
+              <w:t>Spring Boot</w:t>
+            </w:r>
+          </w:p>
+        </w:tc>
+        <w:tc>
+          <w:tcPr>
+            <w:tcW w:w="3280" w:type="dxa"/>
+          </w:tcPr>
+          <w:p>
+            <w:pPr>
+              <w:pStyle w:val="NoSpacing"/>
+              <w:rPr>
+                <w:sz w:val="24"/>
+                <w:szCs w:val="24"/>
+              </w:rPr>
+            </w:pPr>
+          </w:p>
+        </w:tc>
+        <w:tc>
+          <w:tcPr>
+            <w:tcW w:w="1980" w:type="dxa"/>
+          </w:tcPr>
+          <w:p>
+            <w:pPr>
+              <w:pStyle w:val="NoSpacing"/>
+              <w:rPr>
+                <w:sz w:val="24"/>
+                <w:szCs w:val="24"/>
+              </w:rPr>
+            </w:pPr>
+          </w:p>
+        </w:tc>
+        <w:tc>
+          <w:tcPr>
+            <w:tcW w:w="2065" w:type="dxa"/>
+          </w:tcPr>
+          <w:p>
+            <w:pPr>
+              <w:pStyle w:val="NoSpacing"/>
+              <w:rPr>
+                <w:sz w:val="24"/>
+                <w:szCs w:val="24"/>
+              </w:rPr>
+            </w:pPr>
+          </w:p>
+        </w:tc>
+      </w:tr>
+      <w:tr>
+        <w:tc>
+          <w:tcPr>
+            <w:tcW w:w="2025" w:type="dxa"/>
+          </w:tcPr>
+          <w:p>
+            <w:pPr>
+              <w:pStyle w:val="NoSpacing"/>
+              <w:rPr>
+                <w:sz w:val="24"/>
+                <w:szCs w:val="24"/>
+              </w:rPr>
+            </w:pPr>
+            <w:r>
+              <w:rPr>
+                <w:sz w:val="24"/>
+                <w:szCs w:val="24"/>
+              </w:rPr>
+              <w:t>AWS Lambda</w:t>
+            </w:r>
+          </w:p>
+        </w:tc>
+        <w:tc>
+          <w:tcPr>
+            <w:tcW w:w="3280" w:type="dxa"/>
+          </w:tcPr>
+          <w:p>
+            <w:pPr>
+              <w:pStyle w:val="NoSpacing"/>
+              <w:rPr>
+                <w:sz w:val="24"/>
+                <w:szCs w:val="24"/>
+              </w:rPr>
+            </w:pPr>
+            <w:r>
+              <w:rPr>
+                <w:sz w:val="24"/>
+                <w:szCs w:val="24"/>
+              </w:rPr>
+              <w:t>Serverless</w:t>
+            </w:r>
+          </w:p>
+        </w:tc>
+        <w:tc>
+          <w:tcPr>
+            <w:tcW w:w="1980" w:type="dxa"/>
+          </w:tcPr>
+          <w:p>
+            <w:pPr>
+              <w:pStyle w:val="NoSpacing"/>
+              <w:rPr>
+                <w:sz w:val="24"/>
+                <w:szCs w:val="24"/>
+              </w:rPr>
+            </w:pPr>
+          </w:p>
+        </w:tc>
+        <w:tc>
+          <w:tcPr>
+            <w:tcW w:w="2065" w:type="dxa"/>
+          </w:tcPr>
+          <w:p>
+            <w:pPr>
+              <w:pStyle w:val="NoSpacing"/>
+              <w:rPr>
+                <w:sz w:val="24"/>
+                <w:szCs w:val="24"/>
+              </w:rPr>
+            </w:pPr>
+          </w:p>
+        </w:tc>
+      </w:tr>
+      <w:tr>
+        <w:tc>
+          <w:tcPr>
+            <w:tcW w:w="2025" w:type="dxa"/>
+          </w:tcPr>
+          <w:p>
+            <w:pPr>
+              <w:pStyle w:val="NoSpacing"/>
+              <w:rPr>
+                <w:sz w:val="24"/>
+                <w:szCs w:val="24"/>
+              </w:rPr>
+            </w:pPr>
+            <w:r>
+              <w:rPr>
+                <w:sz w:val="24"/>
+                <w:szCs w:val="24"/>
+              </w:rPr>
               <w:t>Google Cloud Functions</w:t>
             </w:r>
           </w:p>
@@ -2051,6 +2016,13 @@
                 <w:szCs w:val="24"/>
               </w:rPr>
             </w:pPr>
+            <w:r>
+              <w:rPr>
+                <w:sz w:val="24"/>
+                <w:szCs w:val="24"/>
+              </w:rPr>
+              <w:t>Serverless</w:t>
+            </w:r>
           </w:p>
         </w:tc>
         <w:tc>
@@ -2105,14 +2077,7 @@
           <w:sz w:val="24"/>
           <w:szCs w:val="24"/>
         </w:rPr>
-        <w:t xml:space="preserve">This project will use </w:t>
-      </w:r>
-      <w:r>
-        <w:rPr>
-          <w:sz w:val="24"/>
-          <w:szCs w:val="24"/>
-        </w:rPr>
-        <w:t>_</w:t>
+        <w:t>This project will use _</w:t>
       </w:r>
       <w:proofErr w:type="gramStart"/>
       <w:r>
@@ -2128,21 +2093,7 @@
           <w:sz w:val="24"/>
           <w:szCs w:val="24"/>
         </w:rPr>
-        <w:t>make decision]__</w:t>
-      </w:r>
-      <w:r>
-        <w:rPr>
-          <w:sz w:val="24"/>
-          <w:szCs w:val="24"/>
-        </w:rPr>
-        <w:t xml:space="preserve"> because </w:t>
-      </w:r>
-      <w:r>
-        <w:rPr>
-          <w:sz w:val="24"/>
-          <w:szCs w:val="24"/>
-        </w:rPr>
-        <w:t>__[make decision]__</w:t>
+        <w:t>make decision]__ because __[make decision]__</w:t>
       </w:r>
     </w:p>
     <w:p>
@@ -2303,7 +2254,7 @@
                 <w:sz w:val="24"/>
                 <w:szCs w:val="24"/>
               </w:rPr>
-              <w:t>18</w:t>
+              <w:t>20</w:t>
             </w:r>
           </w:p>
         </w:tc>
@@ -2326,14 +2277,7 @@
                 <w:sz w:val="24"/>
                 <w:szCs w:val="24"/>
               </w:rPr>
-              <w:t xml:space="preserve">Build a Figma </w:t>
-            </w:r>
-            <w:r>
-              <w:rPr>
-                <w:sz w:val="24"/>
-                <w:szCs w:val="24"/>
-              </w:rPr>
-              <w:t xml:space="preserve">demo of the project </w:t>
+              <w:t xml:space="preserve">Build a Figma demo of the project </w:t>
             </w:r>
           </w:p>
         </w:tc>
@@ -2354,7 +2298,7 @@
                 <w:sz w:val="24"/>
                 <w:szCs w:val="24"/>
               </w:rPr>
-              <w:t>1/29</w:t>
+              <w:t>??</w:t>
             </w:r>
           </w:p>
         </w:tc>
@@ -2393,6 +2337,13 @@
                 <w:szCs w:val="24"/>
               </w:rPr>
             </w:pPr>
+            <w:r>
+              <w:rPr>
+                <w:sz w:val="24"/>
+                <w:szCs w:val="24"/>
+              </w:rPr>
+              <w:t>??</w:t>
+            </w:r>
           </w:p>
         </w:tc>
       </w:tr>

</xml_diff>